<commit_message>
exercise 5 inclass submission 1
</commit_message>
<xml_diff>
--- a/assignment 1/190172K_a01.docx
+++ b/assignment 1/190172K_a01.docx
@@ -20,7 +20,37 @@
         <w:t>Index No.: 190172K</w:t>
       </w:r>
     </w:p>
-    <w:p/>
+    <w:p>
+      <w:pPr>
+        <w:rPr>
+          <w:sz w:val="20"/>
+          <w:szCs w:val="20"/>
+        </w:rPr>
+      </w:pPr>
+      <w:proofErr w:type="spellStart"/>
+      <w:r>
+        <w:rPr>
+          <w:sz w:val="20"/>
+          <w:szCs w:val="20"/>
+        </w:rPr>
+        <w:t>Github</w:t>
+      </w:r>
+      <w:proofErr w:type="spellEnd"/>
+      <w:r>
+        <w:rPr>
+          <w:sz w:val="20"/>
+          <w:szCs w:val="20"/>
+        </w:rPr>
+        <w:t xml:space="preserve"> link: </w:t>
+      </w:r>
+      <w:r>
+        <w:rPr>
+          <w:sz w:val="20"/>
+          <w:szCs w:val="20"/>
+        </w:rPr>
+        <w:t>https://github.com/muditha11/ImageProcessingAndMachineVision/tree/main/assignment%201</w:t>
+      </w:r>
+    </w:p>
     <w:p>
       <w:pPr>
         <w:pStyle w:val="ListParagraph"/>
@@ -1950,6 +1980,41 @@
         </w:drawing>
       </w:r>
     </w:p>
+    <w:p>
+      <w:pPr>
+        <w:tabs>
+          <w:tab w:val="left" w:pos="1710"/>
+        </w:tabs>
+        <w:spacing w:after="0"/>
+      </w:pPr>
+      <w:r>
+        <w:rPr>
+          <w:b/>
+          <w:bCs/>
+        </w:rPr>
+        <w:t>SSD Values</w:t>
+      </w:r>
+      <w:r>
+        <w:t xml:space="preserve"> = im01 -&gt; </w:t>
+      </w:r>
+      <w:r>
+        <w:t>21.72</w:t>
+      </w:r>
+    </w:p>
+    <w:p>
+      <w:pPr>
+        <w:tabs>
+          <w:tab w:val="left" w:pos="1710"/>
+        </w:tabs>
+        <w:spacing w:after="0"/>
+      </w:pPr>
+      <w:r>
+        <w:t xml:space="preserve">                        im02-&gt; </w:t>
+      </w:r>
+      <w:r>
+        <w:t>11.45</w:t>
+      </w:r>
+    </w:p>
     <w:p/>
     <w:p>
       <w:pPr>
@@ -2091,24 +2156,7 @@
         <w:ind w:left="-180"/>
       </w:pPr>
     </w:p>
-    <w:p>
-      <w:pPr>
-        <w:pStyle w:val="ListParagraph"/>
-        <w:ind w:left="-180"/>
-      </w:pPr>
-    </w:p>
-    <w:p>
-      <w:pPr>
-        <w:pStyle w:val="ListParagraph"/>
-        <w:ind w:left="-180"/>
-      </w:pPr>
-    </w:p>
-    <w:p>
-      <w:pPr>
-        <w:pStyle w:val="ListParagraph"/>
-        <w:ind w:left="-180"/>
-      </w:pPr>
-    </w:p>
+    <w:p/>
     <w:p>
       <w:pPr>
         <w:pStyle w:val="ListParagraph"/>
@@ -2143,6 +2191,74 @@
           <w:bCs/>
         </w:rPr>
       </w:pPr>
+      <w:r>
+        <w:rPr>
+          <w:noProof/>
+        </w:rPr>
+        <w:drawing>
+          <wp:anchor distT="0" distB="0" distL="114300" distR="114300" simplePos="0" relativeHeight="251692032" behindDoc="0" locked="0" layoutInCell="1" allowOverlap="1" wp14:anchorId="608FEE89" wp14:editId="3DFAA91C">
+            <wp:simplePos x="0" y="0"/>
+            <wp:positionH relativeFrom="column">
+              <wp:posOffset>76200</wp:posOffset>
+            </wp:positionH>
+            <wp:positionV relativeFrom="paragraph">
+              <wp:posOffset>296545</wp:posOffset>
+            </wp:positionV>
+            <wp:extent cx="2899410" cy="3200400"/>
+            <wp:effectExtent l="0" t="0" r="0" b="0"/>
+            <wp:wrapThrough wrapText="bothSides">
+              <wp:wrapPolygon edited="0">
+                <wp:start x="0" y="0"/>
+                <wp:lineTo x="0" y="21471"/>
+                <wp:lineTo x="21430" y="21471"/>
+                <wp:lineTo x="21430" y="0"/>
+                <wp:lineTo x="0" y="0"/>
+              </wp:wrapPolygon>
+            </wp:wrapThrough>
+            <wp:docPr id="36" name="Picture 36" descr="Text&#10;&#10;Description automatically generated"/>
+            <wp:cNvGraphicFramePr>
+              <a:graphicFrameLocks xmlns:a="http://schemas.openxmlformats.org/drawingml/2006/main" noChangeAspect="1"/>
+            </wp:cNvGraphicFramePr>
+            <a:graphic xmlns:a="http://schemas.openxmlformats.org/drawingml/2006/main">
+              <a:graphicData uri="http://schemas.openxmlformats.org/drawingml/2006/picture">
+                <pic:pic xmlns:pic="http://schemas.openxmlformats.org/drawingml/2006/picture">
+                  <pic:nvPicPr>
+                    <pic:cNvPr id="36" name="Picture 36" descr="Text&#10;&#10;Description automatically generated"/>
+                    <pic:cNvPicPr/>
+                  </pic:nvPicPr>
+                  <pic:blipFill>
+                    <a:blip r:embed="rId22" cstate="print">
+                      <a:extLst>
+                        <a:ext uri="{28A0092B-C50C-407E-A947-70E740481C1C}">
+                          <a14:useLocalDpi xmlns:a14="http://schemas.microsoft.com/office/drawing/2010/main" val="0"/>
+                        </a:ext>
+                      </a:extLst>
+                    </a:blip>
+                    <a:stretch>
+                      <a:fillRect/>
+                    </a:stretch>
+                  </pic:blipFill>
+                  <pic:spPr>
+                    <a:xfrm>
+                      <a:off x="0" y="0"/>
+                      <a:ext cx="2899410" cy="3200400"/>
+                    </a:xfrm>
+                    <a:prstGeom prst="rect">
+                      <a:avLst/>
+                    </a:prstGeom>
+                  </pic:spPr>
+                </pic:pic>
+              </a:graphicData>
+            </a:graphic>
+            <wp14:sizeRelH relativeFrom="margin">
+              <wp14:pctWidth>0</wp14:pctWidth>
+            </wp14:sizeRelH>
+            <wp14:sizeRelV relativeFrom="margin">
+              <wp14:pctHeight>0</wp14:pctHeight>
+            </wp14:sizeRelV>
+          </wp:anchor>
+        </w:drawing>
+      </w:r>
       <w:r>
         <w:rPr>
           <w:b/>
@@ -2190,7 +2306,7 @@
                     </pic:cNvPicPr>
                   </pic:nvPicPr>
                   <pic:blipFill>
-                    <a:blip r:embed="rId22">
+                    <a:blip r:embed="rId23">
                       <a:extLst>
                         <a:ext uri="{28A0092B-C50C-407E-A947-70E740481C1C}">
                           <a14:useLocalDpi xmlns:a14="http://schemas.microsoft.com/office/drawing/2010/main" val="0"/>
@@ -2214,76 +2330,6 @@
                     <a:ln>
                       <a:noFill/>
                     </a:ln>
-                  </pic:spPr>
-                </pic:pic>
-              </a:graphicData>
-            </a:graphic>
-            <wp14:sizeRelH relativeFrom="margin">
-              <wp14:pctWidth>0</wp14:pctWidth>
-            </wp14:sizeRelH>
-            <wp14:sizeRelV relativeFrom="margin">
-              <wp14:pctHeight>0</wp14:pctHeight>
-            </wp14:sizeRelV>
-          </wp:anchor>
-        </w:drawing>
-      </w:r>
-      <w:r>
-        <w:rPr>
-          <w:b/>
-          <w:bCs/>
-          <w:noProof/>
-        </w:rPr>
-        <w:drawing>
-          <wp:anchor distT="0" distB="0" distL="114300" distR="114300" simplePos="0" relativeHeight="251676672" behindDoc="0" locked="0" layoutInCell="1" allowOverlap="1" wp14:anchorId="3625C36F" wp14:editId="229AAB34">
-            <wp:simplePos x="0" y="0"/>
-            <wp:positionH relativeFrom="margin">
-              <wp:posOffset>-238125</wp:posOffset>
-            </wp:positionH>
-            <wp:positionV relativeFrom="paragraph">
-              <wp:posOffset>262890</wp:posOffset>
-            </wp:positionV>
-            <wp:extent cx="3058795" cy="2990850"/>
-            <wp:effectExtent l="0" t="0" r="8255" b="0"/>
-            <wp:wrapThrough wrapText="bothSides">
-              <wp:wrapPolygon edited="0">
-                <wp:start x="0" y="0"/>
-                <wp:lineTo x="0" y="21462"/>
-                <wp:lineTo x="21524" y="21462"/>
-                <wp:lineTo x="21524" y="0"/>
-                <wp:lineTo x="0" y="0"/>
-              </wp:wrapPolygon>
-            </wp:wrapThrough>
-            <wp:docPr id="18" name="Picture 18" descr="Text&#10;&#10;Description automatically generated"/>
-            <wp:cNvGraphicFramePr>
-              <a:graphicFrameLocks xmlns:a="http://schemas.openxmlformats.org/drawingml/2006/main" noChangeAspect="1"/>
-            </wp:cNvGraphicFramePr>
-            <a:graphic xmlns:a="http://schemas.openxmlformats.org/drawingml/2006/main">
-              <a:graphicData uri="http://schemas.openxmlformats.org/drawingml/2006/picture">
-                <pic:pic xmlns:pic="http://schemas.openxmlformats.org/drawingml/2006/picture">
-                  <pic:nvPicPr>
-                    <pic:cNvPr id="18" name="Picture 18" descr="Text&#10;&#10;Description automatically generated"/>
-                    <pic:cNvPicPr/>
-                  </pic:nvPicPr>
-                  <pic:blipFill>
-                    <a:blip r:embed="rId23">
-                      <a:extLst>
-                        <a:ext uri="{28A0092B-C50C-407E-A947-70E740481C1C}">
-                          <a14:useLocalDpi xmlns:a14="http://schemas.microsoft.com/office/drawing/2010/main" val="0"/>
-                        </a:ext>
-                      </a:extLst>
-                    </a:blip>
-                    <a:stretch>
-                      <a:fillRect/>
-                    </a:stretch>
-                  </pic:blipFill>
-                  <pic:spPr>
-                    <a:xfrm>
-                      <a:off x="0" y="0"/>
-                      <a:ext cx="3058795" cy="2990850"/>
-                    </a:xfrm>
-                    <a:prstGeom prst="rect">
-                      <a:avLst/>
-                    </a:prstGeom>
                   </pic:spPr>
                 </pic:pic>
               </a:graphicData>
@@ -3492,11 +3538,9 @@
       <w:r>
         <w:t xml:space="preserve"> </w:t>
       </w:r>
-      <w:proofErr w:type="gramStart"/>
-      <w:r>
-        <w:t>selected</w:t>
-      </w:r>
-      <w:proofErr w:type="gramEnd"/>
+      <w:r>
+        <w:t>select</w:t>
+      </w:r>
       <w:r>
         <w:t xml:space="preserve"> such that the parts of the image which needs to be focused</w:t>
       </w:r>
@@ -4836,7 +4880,7 @@
   <w:style w:type="paragraph" w:default="1" w:styleId="Normal">
     <w:name w:val="Normal"/>
     <w:qFormat/>
-    <w:rsid w:val="00336B41"/>
+    <w:rsid w:val="00311DAB"/>
   </w:style>
   <w:style w:type="character" w:default="1" w:styleId="DefaultParagraphFont">
     <w:name w:val="Default Paragraph Font"/>

</xml_diff>